<commit_message>
fix numbering in report
</commit_message>
<xml_diff>
--- a/report.docx
+++ b/report.docx
@@ -2206,7 +2206,13 @@
         <w:pStyle w:val="Heading2"/>
       </w:pPr>
       <w:r>
-        <w:t>15. Conclusion</w:t>
+        <w:t>1</w:t>
+      </w:r>
+      <w:r>
+        <w:t>3</w:t>
+      </w:r>
+      <w:r>
+        <w:t>. Conclusion</w:t>
       </w:r>
     </w:p>
     <w:p/>

</xml_diff>